<commit_message>
all design patterns notes
</commit_message>
<xml_diff>
--- a/designPatterns/notes/Lecture Note 3 - OO Design Principles.docx
+++ b/designPatterns/notes/Lecture Note 3 - OO Design Principles.docx
@@ -883,15 +883,7 @@
     </w:p>
     <w:p>
       <w:r>
-        <w:t xml:space="preserve">In order to avoid such problems an abstraction layer can be introduced between the high level classes </w:t>
-      </w:r>
-      <w:proofErr w:type="gramStart"/>
-      <w:r>
-        <w:t>and</w:t>
-      </w:r>
-      <w:proofErr w:type="gramEnd"/>
-      <w:r>
-        <w:t xml:space="preserve"> low level classes. Since the high level modules contains the complex logic they should not depend on the low level modules and that the new abstraction layer should not be created based on low level modules. The low level modules are created based on the abstraction layer.</w:t>
+        <w:t>In order to avoid such problems an abstraction layer can be introduced between the high level classes and low level classes. Since the high level modules contains the complex logic they should not depend on the low level modules and that the new abstraction layer should not be created based on low level modules. The low level modules are created based on the abstraction layer.</w:t>
       </w:r>
     </w:p>
     <w:p>
@@ -933,6 +925,7 @@
     <w:p/>
     <w:p/>
     <w:sectPr>
+      <w:footerReference w:type="default" r:id="rId7"/>
       <w:pgSz w:w="12240" w:h="15840"/>
       <w:pgMar w:top="1440" w:right="1440" w:bottom="1440" w:left="1440" w:header="720" w:footer="720" w:gutter="0"/>
       <w:cols w:space="720"/>
@@ -940,6 +933,91 @@
     </w:sectPr>
   </w:body>
 </w:document>
+</file>
+
+<file path=word/endnotes.xml><?xml version="1.0" encoding="utf-8"?>
+<w:endnotes xmlns:ve="http://schemas.openxmlformats.org/markup-compatibility/2006" xmlns:o="urn:schemas-microsoft-com:office:office" xmlns:r="http://schemas.openxmlformats.org/officeDocument/2006/relationships" xmlns:m="http://schemas.openxmlformats.org/officeDocument/2006/math" xmlns:v="urn:schemas-microsoft-com:vml" xmlns:wp="http://schemas.openxmlformats.org/drawingml/2006/wordprocessingDrawing" xmlns:w10="urn:schemas-microsoft-com:office:word" xmlns:w="http://schemas.openxmlformats.org/wordprocessingml/2006/main" xmlns:wne="http://schemas.microsoft.com/office/word/2006/wordml">
+  <w:endnote w:type="separator" w:id="0">
+    <w:p>
+      <w:pPr>
+        <w:spacing w:after="0" w:line="240" w:lineRule="auto"/>
+      </w:pPr>
+      <w:r>
+        <w:separator/>
+      </w:r>
+    </w:p>
+  </w:endnote>
+  <w:endnote w:type="continuationSeparator" w:id="1">
+    <w:p>
+      <w:pPr>
+        <w:spacing w:after="0" w:line="240" w:lineRule="auto"/>
+      </w:pPr>
+      <w:r>
+        <w:continuationSeparator/>
+      </w:r>
+    </w:p>
+  </w:endnote>
+</w:endnotes>
+</file>
+
+<file path=word/footer1.xml><?xml version="1.0" encoding="utf-8"?>
+<w:ftr xmlns:ve="http://schemas.openxmlformats.org/markup-compatibility/2006" xmlns:o="urn:schemas-microsoft-com:office:office" xmlns:r="http://schemas.openxmlformats.org/officeDocument/2006/relationships" xmlns:m="http://schemas.openxmlformats.org/officeDocument/2006/math" xmlns:v="urn:schemas-microsoft-com:vml" xmlns:wp="http://schemas.openxmlformats.org/drawingml/2006/wordprocessingDrawing" xmlns:w10="urn:schemas-microsoft-com:office:word" xmlns:w="http://schemas.openxmlformats.org/wordprocessingml/2006/main" xmlns:wne="http://schemas.microsoft.com/office/word/2006/wordml">
+  <w:sdt>
+    <w:sdtPr>
+      <w:id w:val="7434360"/>
+      <w:docPartObj>
+        <w:docPartGallery w:val="Page Numbers (Bottom of Page)"/>
+        <w:docPartUnique/>
+      </w:docPartObj>
+    </w:sdtPr>
+    <w:sdtContent>
+      <w:p>
+        <w:pPr>
+          <w:pStyle w:val="Footer"/>
+          <w:jc w:val="right"/>
+        </w:pPr>
+        <w:fldSimple w:instr=" PAGE   \* MERGEFORMAT ">
+          <w:r>
+            <w:rPr>
+              <w:noProof/>
+            </w:rPr>
+            <w:t>1</w:t>
+          </w:r>
+        </w:fldSimple>
+      </w:p>
+    </w:sdtContent>
+  </w:sdt>
+  <w:p>
+    <w:pPr>
+      <w:pStyle w:val="Footer"/>
+    </w:pPr>
+  </w:p>
+</w:ftr>
+</file>
+
+<file path=word/footnotes.xml><?xml version="1.0" encoding="utf-8"?>
+<w:footnotes xmlns:ve="http://schemas.openxmlformats.org/markup-compatibility/2006" xmlns:o="urn:schemas-microsoft-com:office:office" xmlns:r="http://schemas.openxmlformats.org/officeDocument/2006/relationships" xmlns:m="http://schemas.openxmlformats.org/officeDocument/2006/math" xmlns:v="urn:schemas-microsoft-com:vml" xmlns:wp="http://schemas.openxmlformats.org/drawingml/2006/wordprocessingDrawing" xmlns:w10="urn:schemas-microsoft-com:office:word" xmlns:w="http://schemas.openxmlformats.org/wordprocessingml/2006/main" xmlns:wne="http://schemas.microsoft.com/office/word/2006/wordml">
+  <w:footnote w:type="separator" w:id="0">
+    <w:p>
+      <w:pPr>
+        <w:spacing w:after="0" w:line="240" w:lineRule="auto"/>
+      </w:pPr>
+      <w:r>
+        <w:separator/>
+      </w:r>
+    </w:p>
+  </w:footnote>
+  <w:footnote w:type="continuationSeparator" w:id="1">
+    <w:p>
+      <w:pPr>
+        <w:spacing w:after="0" w:line="240" w:lineRule="auto"/>
+      </w:pPr>
+      <w:r>
+        <w:continuationSeparator/>
+      </w:r>
+    </w:p>
+  </w:footnote>
+</w:footnotes>
 </file>
 
 <file path=word/numbering.xml><?xml version="1.0" encoding="utf-8"?>
@@ -2414,6 +2492,7 @@
   <w:style w:type="character" w:default="1" w:styleId="DefaultParagraphFont">
     <w:name w:val="Default Paragraph Font"/>
     <w:uiPriority w:val="1"/>
+    <w:semiHidden/>
     <w:unhideWhenUsed/>
   </w:style>
   <w:style w:type="table" w:default="1" w:styleId="TableNormal">
@@ -2494,6 +2573,52 @@
       <w:b/>
       <w:bCs/>
     </w:rPr>
+  </w:style>
+  <w:style w:type="paragraph" w:styleId="Header">
+    <w:name w:val="header"/>
+    <w:basedOn w:val="Normal"/>
+    <w:link w:val="HeaderChar"/>
+    <w:uiPriority w:val="99"/>
+    <w:semiHidden/>
+    <w:unhideWhenUsed/>
+    <w:rsid w:val="00A866A1"/>
+    <w:pPr>
+      <w:tabs>
+        <w:tab w:val="center" w:pos="4680"/>
+        <w:tab w:val="right" w:pos="9360"/>
+      </w:tabs>
+      <w:spacing w:after="0" w:line="240" w:lineRule="auto"/>
+    </w:pPr>
+  </w:style>
+  <w:style w:type="character" w:customStyle="1" w:styleId="HeaderChar">
+    <w:name w:val="Header Char"/>
+    <w:basedOn w:val="DefaultParagraphFont"/>
+    <w:link w:val="Header"/>
+    <w:uiPriority w:val="99"/>
+    <w:semiHidden/>
+    <w:rsid w:val="00A866A1"/>
+  </w:style>
+  <w:style w:type="paragraph" w:styleId="Footer">
+    <w:name w:val="footer"/>
+    <w:basedOn w:val="Normal"/>
+    <w:link w:val="FooterChar"/>
+    <w:uiPriority w:val="99"/>
+    <w:unhideWhenUsed/>
+    <w:rsid w:val="00A866A1"/>
+    <w:pPr>
+      <w:tabs>
+        <w:tab w:val="center" w:pos="4680"/>
+        <w:tab w:val="right" w:pos="9360"/>
+      </w:tabs>
+      <w:spacing w:after="0" w:line="240" w:lineRule="auto"/>
+    </w:pPr>
+  </w:style>
+  <w:style w:type="character" w:customStyle="1" w:styleId="FooterChar">
+    <w:name w:val="Footer Char"/>
+    <w:basedOn w:val="DefaultParagraphFont"/>
+    <w:link w:val="Footer"/>
+    <w:uiPriority w:val="99"/>
+    <w:rsid w:val="00A866A1"/>
   </w:style>
 </w:styles>
 </file>

</xml_diff>